<commit_message>
Document 2 electric boogaloo
</commit_message>
<xml_diff>
--- a/WebBasedEvaluations/Documents/Contributions.docx
+++ b/WebBasedEvaluations/Documents/Contributions.docx
@@ -227,31 +227,74 @@
           <w:sz w:val="24"/>
           <w:szCs w:val="24"/>
         </w:rPr>
-        <w:t>David Gillette dgg1001@sru.edu</w:t>
-      </w:r>
-      <w:r>
-        <w:rPr>
-          <w:rFonts w:ascii="Times New Roman" w:eastAsia="Times New Roman" w:hAnsi="Times New Roman" w:cs="Times New Roman"/>
-          <w:sz w:val="24"/>
-          <w:szCs w:val="24"/>
-        </w:rPr>
-        <w:t xml:space="preserve">, </w:t>
-      </w:r>
-      <w:r>
-        <w:rPr>
-          <w:rFonts w:ascii="Times New Roman" w:eastAsia="Times New Roman" w:hAnsi="Times New Roman" w:cs="Times New Roman"/>
-          <w:sz w:val="24"/>
-          <w:szCs w:val="24"/>
-        </w:rPr>
-        <w:t>davidgsgillette</w:t>
-      </w:r>
-      <w:r>
-        <w:rPr>
-          <w:rFonts w:ascii="Times New Roman" w:eastAsia="Times New Roman" w:hAnsi="Times New Roman" w:cs="Times New Roman"/>
-          <w:sz w:val="24"/>
-          <w:szCs w:val="24"/>
-        </w:rPr>
-        <w:t>@gmail.com</w:t>
+        <w:t xml:space="preserve">David Gillette dgg1001@sru.edu, </w:t>
+      </w:r>
+      <w:hyperlink r:id="rId5" w:history="1">
+        <w:r>
+          <w:rPr>
+            <w:rStyle w:val="Hyperlink"/>
+            <w:rFonts w:ascii="Times New Roman" w:eastAsia="Times New Roman" w:hAnsi="Times New Roman" w:cs="Times New Roman"/>
+            <w:sz w:val="24"/>
+            <w:szCs w:val="24"/>
+          </w:rPr>
+          <w:t>davidgsgillette@gmail.com</w:t>
+        </w:r>
+      </w:hyperlink>
+    </w:p>
+    <w:p>
+      <w:pPr>
+        <w:jc w:val="center"/>
+        <w:rPr>
+          <w:rFonts w:ascii="Times New Roman" w:eastAsia="Times New Roman" w:hAnsi="Times New Roman" w:cs="Times New Roman"/>
+          <w:sz w:val="24"/>
+          <w:szCs w:val="24"/>
+        </w:rPr>
+      </w:pPr>
+      <w:r>
+        <w:rPr>
+          <w:rFonts w:ascii="Times New Roman" w:eastAsia="Times New Roman" w:hAnsi="Times New Roman" w:cs="Times New Roman"/>
+          <w:sz w:val="24"/>
+          <w:szCs w:val="24"/>
+        </w:rPr>
+        <w:t xml:space="preserve">Duncan Lawrence </w:t>
+      </w:r>
+      <w:hyperlink r:id="rId6" w:history="1">
+        <w:r>
+          <w:rPr>
+            <w:rStyle w:val="Hyperlink"/>
+            <w:rFonts w:ascii="Times New Roman" w:eastAsia="Times New Roman" w:hAnsi="Times New Roman" w:cs="Times New Roman"/>
+            <w:sz w:val="24"/>
+            <w:szCs w:val="24"/>
+          </w:rPr>
+          <w:t>dal1017@sru.edu</w:t>
+        </w:r>
+      </w:hyperlink>
+      <w:r>
+        <w:rPr>
+          <w:rFonts w:ascii="Times New Roman" w:eastAsia="Times New Roman" w:hAnsi="Times New Roman" w:cs="Times New Roman"/>
+          <w:sz w:val="24"/>
+          <w:szCs w:val="24"/>
+        </w:rPr>
+        <w:t xml:space="preserve"> </w:t>
+      </w:r>
+      <w:hyperlink r:id="rId7" w:history="1">
+        <w:r>
+          <w:rPr>
+            <w:rStyle w:val="Hyperlink"/>
+            <w:rFonts w:ascii="Times New Roman" w:eastAsia="Times New Roman" w:hAnsi="Times New Roman" w:cs="Times New Roman"/>
+            <w:sz w:val="24"/>
+            <w:szCs w:val="24"/>
+          </w:rPr>
+          <w:t>duncanlawrence2000@gmail.com</w:t>
+        </w:r>
+      </w:hyperlink>
+      <w:r>
+        <w:rPr>
+          <w:rFonts w:ascii="Times New Roman" w:eastAsia="Times New Roman" w:hAnsi="Times New Roman" w:cs="Times New Roman"/>
+          <w:sz w:val="24"/>
+          <w:szCs w:val="24"/>
+        </w:rPr>
+        <w:t xml:space="preserve"> </w:t>
       </w:r>
     </w:p>
     <w:p>
@@ -368,7 +411,6 @@
           <w:sz w:val="32"/>
           <w:szCs w:val="32"/>
         </w:rPr>
-        <w:lastRenderedPageBreak/>
         <w:t>Contents</w:t>
       </w:r>
     </w:p>
@@ -567,7 +609,7 @@
       <w:r>
         <w:t xml:space="preserve">. </w:t>
       </w:r>
-      <w:hyperlink r:id="rId5">
+      <w:hyperlink r:id="rId8">
         <w:r>
           <w:rPr>
             <w:color w:val="1155CC"/>
@@ -586,10 +628,7 @@
         <w:t>W3school Bootstrap Classes Reference</w:t>
       </w:r>
       <w:r>
-        <w:t xml:space="preserve"> </w:t>
-      </w:r>
-      <w:r>
-        <w:t>https://www.w3schools.com/bootstrap/bootstrap_ref_all_classes.asp</w:t>
+        <w:t xml:space="preserve"> https://www.w3schools.com/bootstrap/bootstrap_ref_all_classes.asp</w:t>
       </w:r>
     </w:p>
     <w:p>
@@ -673,7 +712,7 @@
         </w:rPr>
         <w:t xml:space="preserve"> </w:t>
       </w:r>
-      <w:hyperlink r:id="rId6" w:history="1">
+      <w:hyperlink r:id="rId9" w:history="1">
         <w:r>
           <w:rPr>
             <w:rStyle w:val="Hyperlink"/>
@@ -837,7 +876,6 @@
           <w:sz w:val="24"/>
           <w:szCs w:val="24"/>
         </w:rPr>
-        <w:lastRenderedPageBreak/>
         <w:t>Added a company structure</w:t>
       </w:r>
     </w:p>
@@ -1291,6 +1329,54 @@
           <w:szCs w:val="24"/>
         </w:rPr>
         <w:t xml:space="preserve">Implemented automated adding of admin user and initial company. </w:t>
+      </w:r>
+    </w:p>
+    <w:p>
+      <w:pPr>
+        <w:pStyle w:val="ListParagraph"/>
+        <w:numPr>
+          <w:ilvl w:val="0"/>
+          <w:numId w:val="1"/>
+        </w:numPr>
+        <w:rPr>
+          <w:rFonts w:ascii="Times New Roman" w:eastAsia="Times New Roman" w:hAnsi="Times New Roman" w:cs="Times New Roman"/>
+          <w:iCs/>
+          <w:sz w:val="24"/>
+          <w:szCs w:val="24"/>
+        </w:rPr>
+      </w:pPr>
+      <w:r>
+        <w:rPr>
+          <w:rFonts w:ascii="Times New Roman" w:eastAsia="Times New Roman" w:hAnsi="Times New Roman" w:cs="Times New Roman"/>
+          <w:iCs/>
+          <w:sz w:val="24"/>
+          <w:szCs w:val="24"/>
+        </w:rPr>
+        <w:t xml:space="preserve">Unit testing </w:t>
+      </w:r>
+    </w:p>
+    <w:p>
+      <w:pPr>
+        <w:pStyle w:val="ListParagraph"/>
+        <w:numPr>
+          <w:ilvl w:val="0"/>
+          <w:numId w:val="1"/>
+        </w:numPr>
+        <w:rPr>
+          <w:rFonts w:ascii="Times New Roman" w:eastAsia="Times New Roman" w:hAnsi="Times New Roman" w:cs="Times New Roman"/>
+          <w:iCs/>
+          <w:sz w:val="24"/>
+          <w:szCs w:val="24"/>
+        </w:rPr>
+      </w:pPr>
+      <w:r>
+        <w:rPr>
+          <w:rFonts w:ascii="Times New Roman" w:eastAsia="Times New Roman" w:hAnsi="Times New Roman" w:cs="Times New Roman"/>
+          <w:iCs/>
+          <w:sz w:val="24"/>
+          <w:szCs w:val="24"/>
+        </w:rPr>
+        <w:t>Integration testing</w:t>
       </w:r>
     </w:p>
     <w:sectPr>

</xml_diff>

<commit_message>
Final Docs Push (I Hope)
</commit_message>
<xml_diff>
--- a/WebBasedEvaluations/Documents/Contributions.docx
+++ b/WebBasedEvaluations/Documents/Contributions.docx
@@ -306,6 +306,44 @@
           <w:szCs w:val="24"/>
         </w:rPr>
       </w:pPr>
+      <w:r>
+        <w:rPr>
+          <w:rFonts w:ascii="Times New Roman" w:eastAsia="Times New Roman" w:hAnsi="Times New Roman" w:cs="Times New Roman"/>
+          <w:sz w:val="24"/>
+          <w:szCs w:val="24"/>
+        </w:rPr>
+        <w:t xml:space="preserve">J Abbigail Rowe </w:t>
+      </w:r>
+      <w:hyperlink r:id="rId8" w:history="1">
+        <w:r>
+          <w:rPr>
+            <w:rStyle w:val="Hyperlink"/>
+            <w:rFonts w:ascii="Times New Roman" w:eastAsia="Times New Roman" w:hAnsi="Times New Roman" w:cs="Times New Roman"/>
+            <w:sz w:val="24"/>
+            <w:szCs w:val="24"/>
+          </w:rPr>
+          <w:t>jhr1002@sru.edu</w:t>
+        </w:r>
+      </w:hyperlink>
+      <w:r>
+        <w:rPr>
+          <w:rFonts w:ascii="Times New Roman" w:eastAsia="Times New Roman" w:hAnsi="Times New Roman" w:cs="Times New Roman"/>
+          <w:sz w:val="24"/>
+          <w:szCs w:val="24"/>
+        </w:rPr>
+        <w:t xml:space="preserve"> </w:t>
+      </w:r>
+      <w:hyperlink r:id="rId9" w:history="1">
+        <w:r>
+          <w:rPr>
+            <w:rStyle w:val="Hyperlink"/>
+            <w:rFonts w:ascii="Times New Roman" w:eastAsia="Times New Roman" w:hAnsi="Times New Roman" w:cs="Times New Roman"/>
+            <w:sz w:val="24"/>
+            <w:szCs w:val="24"/>
+          </w:rPr>
+          <w:t>jakerowe@protonmail.com</w:t>
+        </w:r>
+      </w:hyperlink>
     </w:p>
     <w:p>
       <w:pPr>
@@ -604,12 +642,26 @@
         <w:rPr>
           <w:i/>
         </w:rPr>
-        <w:t>Get All Data From a Table With Hibernate</w:t>
+        <w:t xml:space="preserve">Get All Data </w:t>
+      </w:r>
+      <w:proofErr w:type="gramStart"/>
+      <w:r>
+        <w:rPr>
+          <w:i/>
+        </w:rPr>
+        <w:t>From</w:t>
+      </w:r>
+      <w:proofErr w:type="gramEnd"/>
+      <w:r>
+        <w:rPr>
+          <w:i/>
+        </w:rPr>
+        <w:t xml:space="preserve"> a Table With Hibernate</w:t>
       </w:r>
       <w:r>
         <w:t xml:space="preserve">. </w:t>
       </w:r>
-      <w:hyperlink r:id="rId8">
+      <w:hyperlink r:id="rId10">
         <w:r>
           <w:rPr>
             <w:color w:val="1155CC"/>
@@ -712,7 +764,7 @@
         </w:rPr>
         <w:t xml:space="preserve"> </w:t>
       </w:r>
-      <w:hyperlink r:id="rId9" w:history="1">
+      <w:hyperlink r:id="rId11" w:history="1">
         <w:r>
           <w:rPr>
             <w:rStyle w:val="Hyperlink"/>
@@ -728,132 +780,423 @@
           <w:iCs/>
         </w:rPr>
       </w:pPr>
-    </w:p>
-    <w:p>
-      <w:pPr>
-        <w:rPr>
-          <w:iCs/>
-        </w:rPr>
-      </w:pPr>
-    </w:p>
-    <w:p>
-      <w:pPr>
-        <w:rPr>
-          <w:iCs/>
-        </w:rPr>
-      </w:pPr>
-    </w:p>
-    <w:p>
-      <w:pPr>
-        <w:rPr>
-          <w:iCs/>
-        </w:rPr>
-      </w:pPr>
-    </w:p>
-    <w:p>
-      <w:pPr>
-        <w:rPr>
-          <w:iCs/>
-        </w:rPr>
-      </w:pPr>
-    </w:p>
-    <w:p>
-      <w:pPr>
-        <w:rPr>
-          <w:iCs/>
-        </w:rPr>
-      </w:pPr>
-    </w:p>
-    <w:p>
-      <w:pPr>
-        <w:rPr>
-          <w:iCs/>
-        </w:rPr>
-      </w:pPr>
-    </w:p>
-    <w:p>
-      <w:pPr>
-        <w:rPr>
-          <w:iCs/>
-        </w:rPr>
-      </w:pPr>
-    </w:p>
-    <w:p>
-      <w:pPr>
-        <w:rPr>
-          <w:iCs/>
-        </w:rPr>
-      </w:pPr>
-    </w:p>
-    <w:p>
-      <w:pPr>
-        <w:rPr>
-          <w:iCs/>
-        </w:rPr>
-      </w:pPr>
-    </w:p>
-    <w:p>
-      <w:pPr>
-        <w:rPr>
-          <w:iCs/>
-        </w:rPr>
-      </w:pPr>
-    </w:p>
-    <w:p>
-      <w:pPr>
-        <w:rPr>
-          <w:iCs/>
-        </w:rPr>
-      </w:pPr>
-    </w:p>
-    <w:p>
-      <w:pPr>
-        <w:rPr>
-          <w:iCs/>
-        </w:rPr>
-      </w:pPr>
-    </w:p>
-    <w:p>
-      <w:pPr>
-        <w:rPr>
-          <w:iCs/>
-        </w:rPr>
-      </w:pPr>
-    </w:p>
-    <w:p>
-      <w:pPr>
-        <w:rPr>
-          <w:iCs/>
-        </w:rPr>
-      </w:pPr>
-    </w:p>
-    <w:p>
-      <w:pPr>
-        <w:rPr>
-          <w:iCs/>
-        </w:rPr>
-      </w:pPr>
-    </w:p>
-    <w:p>
-      <w:pPr>
-        <w:rPr>
-          <w:iCs/>
-        </w:rPr>
-      </w:pPr>
-    </w:p>
-    <w:p>
-      <w:pPr>
-        <w:rPr>
-          <w:iCs/>
-        </w:rPr>
-      </w:pPr>
-    </w:p>
-    <w:p>
-      <w:pPr>
-        <w:rPr>
-          <w:iCs/>
-        </w:rPr>
-      </w:pPr>
+      <w:r>
+        <w:rPr>
+          <w:iCs/>
+        </w:rPr>
+        <w:t>s</w:t>
+      </w:r>
+      <w:hyperlink r:id="rId12" w:history="1">
+        <w:r>
+          <w:rPr>
+            <w:rStyle w:val="Hyperlink"/>
+            <w:iCs/>
+          </w:rPr>
+          <w:t>https://www.baeldung.com/spring-boot-testing</w:t>
+        </w:r>
+      </w:hyperlink>
+      <w:r>
+        <w:rPr>
+          <w:iCs/>
+        </w:rPr>
+        <w:t xml:space="preserve"> </w:t>
+      </w:r>
+    </w:p>
+    <w:p>
+      <w:pPr>
+        <w:rPr>
+          <w:iCs/>
+        </w:rPr>
+      </w:pPr>
+      <w:hyperlink r:id="rId13" w:history="1">
+        <w:r>
+          <w:rPr>
+            <w:rStyle w:val="Hyperlink"/>
+            <w:iCs/>
+          </w:rPr>
+          <w:t>https://spring.io/guides</w:t>
+        </w:r>
+      </w:hyperlink>
+      <w:r>
+        <w:rPr>
+          <w:iCs/>
+        </w:rPr>
+        <w:t xml:space="preserve"> </w:t>
+      </w:r>
+    </w:p>
+    <w:p>
+      <w:pPr>
+        <w:rPr>
+          <w:iCs/>
+        </w:rPr>
+      </w:pPr>
+      <w:hyperlink r:id="rId14" w:history="1">
+        <w:r>
+          <w:rPr>
+            <w:rStyle w:val="Hyperlink"/>
+            <w:iCs/>
+          </w:rPr>
+          <w:t>https://reflectoring.io/spring-boot-test/</w:t>
+        </w:r>
+      </w:hyperlink>
+      <w:r>
+        <w:rPr>
+          <w:iCs/>
+        </w:rPr>
+        <w:t xml:space="preserve"> </w:t>
+      </w:r>
+    </w:p>
+    <w:p>
+      <w:pPr>
+        <w:rPr>
+          <w:iCs/>
+        </w:rPr>
+      </w:pPr>
+      <w:hyperlink r:id="rId15" w:history="1">
+        <w:r>
+          <w:rPr>
+            <w:rStyle w:val="Hyperlink"/>
+            <w:iCs/>
+          </w:rPr>
+          <w:t>https://www.arhohuttunen.com/spring-boot-webmvctest/</w:t>
+        </w:r>
+      </w:hyperlink>
+      <w:r>
+        <w:rPr>
+          <w:iCs/>
+        </w:rPr>
+        <w:t xml:space="preserve"> </w:t>
+      </w:r>
+    </w:p>
+    <w:p>
+      <w:pPr>
+        <w:rPr>
+          <w:iCs/>
+        </w:rPr>
+      </w:pPr>
+      <w:hyperlink r:id="rId16" w:history="1">
+        <w:r>
+          <w:rPr>
+            <w:rStyle w:val="Hyperlink"/>
+            <w:iCs/>
+          </w:rPr>
+          <w:t>https://semaphoreci.com/community/tutorials/stubbing-and-mocking-with-mockito-2-and-junit</w:t>
+        </w:r>
+      </w:hyperlink>
+      <w:r>
+        <w:rPr>
+          <w:iCs/>
+        </w:rPr>
+        <w:t xml:space="preserve"> </w:t>
+      </w:r>
+    </w:p>
+    <w:p>
+      <w:pPr>
+        <w:rPr>
+          <w:iCs/>
+        </w:rPr>
+      </w:pPr>
+      <w:hyperlink r:id="rId17" w:history="1">
+        <w:r>
+          <w:rPr>
+            <w:rStyle w:val="Hyperlink"/>
+            <w:iCs/>
+          </w:rPr>
+          <w:t>https://stackoverflow.com/questions/41770156/spring-add-custom-user-details-to-spring-security-user</w:t>
+        </w:r>
+      </w:hyperlink>
+      <w:r>
+        <w:rPr>
+          <w:iCs/>
+        </w:rPr>
+        <w:t xml:space="preserve"> </w:t>
+      </w:r>
+    </w:p>
+    <w:p>
+      <w:pPr>
+        <w:rPr>
+          <w:iCs/>
+        </w:rPr>
+      </w:pPr>
+      <w:hyperlink r:id="rId18" w:history="1">
+        <w:r>
+          <w:rPr>
+            <w:rStyle w:val="Hyperlink"/>
+            <w:iCs/>
+          </w:rPr>
+          <w:t>https://stackoverflow.com/questions/14268451/spring-security-userdetailsservice-implementation-login-fails</w:t>
+        </w:r>
+      </w:hyperlink>
+      <w:r>
+        <w:rPr>
+          <w:iCs/>
+        </w:rPr>
+        <w:t xml:space="preserve"> </w:t>
+      </w:r>
+    </w:p>
+    <w:p>
+      <w:pPr>
+        <w:rPr>
+          <w:iCs/>
+        </w:rPr>
+      </w:pPr>
+      <w:hyperlink r:id="rId19" w:history="1">
+        <w:r>
+          <w:rPr>
+            <w:rStyle w:val="Hyperlink"/>
+            <w:iCs/>
+          </w:rPr>
+          <w:t>https://howtodoinjava.com/spring-security/inmemory-jdbc-userdetails-service/</w:t>
+        </w:r>
+      </w:hyperlink>
+      <w:r>
+        <w:rPr>
+          <w:iCs/>
+        </w:rPr>
+        <w:t xml:space="preserve"> </w:t>
+      </w:r>
+    </w:p>
+    <w:p>
+      <w:pPr>
+        <w:rPr>
+          <w:iCs/>
+        </w:rPr>
+      </w:pPr>
+      <w:hyperlink r:id="rId20" w:history="1">
+        <w:r>
+          <w:rPr>
+            <w:rStyle w:val="Hyperlink"/>
+            <w:iCs/>
+          </w:rPr>
+          <w:t>https://www.baeldung.com/spring-security-authentication-with-a-database</w:t>
+        </w:r>
+      </w:hyperlink>
+      <w:r>
+        <w:rPr>
+          <w:iCs/>
+        </w:rPr>
+        <w:t xml:space="preserve"> </w:t>
+      </w:r>
+    </w:p>
+    <w:p>
+      <w:pPr>
+        <w:rPr>
+          <w:iCs/>
+        </w:rPr>
+      </w:pPr>
+      <w:hyperlink r:id="rId21" w:history="1">
+        <w:r>
+          <w:rPr>
+            <w:rStyle w:val="Hyperlink"/>
+            <w:iCs/>
+          </w:rPr>
+          <w:t>https://stackoverflow.com/questions/14268451/spring-security-userdetailsservice-implementation-login-fails</w:t>
+        </w:r>
+      </w:hyperlink>
+      <w:r>
+        <w:rPr>
+          <w:iCs/>
+        </w:rPr>
+        <w:t xml:space="preserve"> </w:t>
+      </w:r>
+    </w:p>
+    <w:p>
+      <w:pPr>
+        <w:rPr>
+          <w:iCs/>
+        </w:rPr>
+      </w:pPr>
+      <w:hyperlink r:id="rId22" w:history="1">
+        <w:r>
+          <w:rPr>
+            <w:rStyle w:val="Hyperlink"/>
+            <w:iCs/>
+          </w:rPr>
+          <w:t>https://www.baeldung.com/circular-dependencies-in-spring</w:t>
+        </w:r>
+      </w:hyperlink>
+      <w:r>
+        <w:rPr>
+          <w:iCs/>
+        </w:rPr>
+        <w:t xml:space="preserve"> </w:t>
+      </w:r>
+    </w:p>
+    <w:p>
+      <w:pPr>
+        <w:rPr>
+          <w:iCs/>
+        </w:rPr>
+      </w:pPr>
+      <w:hyperlink r:id="rId23" w:history="1">
+        <w:r>
+          <w:rPr>
+            <w:rStyle w:val="Hyperlink"/>
+            <w:iCs/>
+          </w:rPr>
+          <w:t>https://stackoverflow.com/questions/46297832/required-a-bean-of-type-org-springframework-security-core-userdetails-userdetai</w:t>
+        </w:r>
+      </w:hyperlink>
+      <w:r>
+        <w:rPr>
+          <w:iCs/>
+        </w:rPr>
+        <w:t xml:space="preserve"> </w:t>
+      </w:r>
+    </w:p>
+    <w:p>
+      <w:pPr>
+        <w:rPr>
+          <w:iCs/>
+        </w:rPr>
+      </w:pPr>
+      <w:hyperlink r:id="rId24" w:history="1">
+        <w:r>
+          <w:rPr>
+            <w:rStyle w:val="Hyperlink"/>
+            <w:iCs/>
+          </w:rPr>
+          <w:t>https://github.com/itzg/spring-security-spa/issues/1</w:t>
+        </w:r>
+      </w:hyperlink>
+      <w:r>
+        <w:rPr>
+          <w:iCs/>
+        </w:rPr>
+        <w:t xml:space="preserve"> </w:t>
+      </w:r>
+    </w:p>
+    <w:p>
+      <w:pPr>
+        <w:rPr>
+          <w:iCs/>
+        </w:rPr>
+      </w:pPr>
+      <w:hyperlink r:id="rId25" w:history="1">
+        <w:r>
+          <w:rPr>
+            <w:rStyle w:val="Hyperlink"/>
+            <w:iCs/>
+          </w:rPr>
+          <w:t>https://www.javainuse.com/webseries/spring-security-jwt/chap5</w:t>
+        </w:r>
+      </w:hyperlink>
+      <w:r>
+        <w:rPr>
+          <w:iCs/>
+        </w:rPr>
+        <w:t xml:space="preserve"> </w:t>
+      </w:r>
+    </w:p>
+    <w:p>
+      <w:pPr>
+        <w:rPr>
+          <w:iCs/>
+        </w:rPr>
+      </w:pPr>
+      <w:hyperlink r:id="rId26" w:history="1">
+        <w:r>
+          <w:rPr>
+            <w:rStyle w:val="Hyperlink"/>
+            <w:iCs/>
+          </w:rPr>
+          <w:t>https://stackoverflow.com/questions/36824973/cant-find-securitymockmvcconfigurers</w:t>
+        </w:r>
+      </w:hyperlink>
+      <w:r>
+        <w:rPr>
+          <w:iCs/>
+        </w:rPr>
+        <w:t xml:space="preserve"> </w:t>
+      </w:r>
+    </w:p>
+    <w:p>
+      <w:pPr>
+        <w:rPr>
+          <w:iCs/>
+        </w:rPr>
+      </w:pPr>
+      <w:hyperlink r:id="rId27" w:history="1">
+        <w:r>
+          <w:rPr>
+            <w:rStyle w:val="Hyperlink"/>
+            <w:iCs/>
+          </w:rPr>
+          <w:t>https://www.baeldung.com/spring-security-integration-tests</w:t>
+        </w:r>
+      </w:hyperlink>
+      <w:r>
+        <w:rPr>
+          <w:iCs/>
+        </w:rPr>
+        <w:t xml:space="preserve"> </w:t>
+      </w:r>
+    </w:p>
+    <w:p>
+      <w:pPr>
+        <w:rPr>
+          <w:iCs/>
+        </w:rPr>
+      </w:pPr>
+      <w:hyperlink r:id="rId28" w:history="1">
+        <w:r>
+          <w:rPr>
+            <w:rStyle w:val="Hyperlink"/>
+            <w:iCs/>
+          </w:rPr>
+          <w:t>https://stackabuse.com/get-http-post-body-in-spring/</w:t>
+        </w:r>
+      </w:hyperlink>
+      <w:r>
+        <w:rPr>
+          <w:iCs/>
+        </w:rPr>
+        <w:t xml:space="preserve"> </w:t>
+      </w:r>
+    </w:p>
+    <w:p>
+      <w:pPr>
+        <w:rPr>
+          <w:iCs/>
+        </w:rPr>
+      </w:pPr>
+      <w:hyperlink r:id="rId29" w:history="1">
+        <w:r>
+          <w:rPr>
+            <w:rStyle w:val="Hyperlink"/>
+            <w:iCs/>
+          </w:rPr>
+          <w:t>https://blog.devgenius.io/spring-boot-deep-dive-on-unit-testing-92bbdf549594</w:t>
+        </w:r>
+      </w:hyperlink>
+      <w:r>
+        <w:rPr>
+          <w:iCs/>
+        </w:rPr>
+        <w:t xml:space="preserve"> </w:t>
+      </w:r>
+    </w:p>
+    <w:p>
+      <w:pPr>
+        <w:rPr>
+          <w:iCs/>
+        </w:rPr>
+      </w:pPr>
+      <w:hyperlink r:id="rId30" w:history="1">
+        <w:r>
+          <w:rPr>
+            <w:rStyle w:val="Hyperlink"/>
+            <w:iCs/>
+          </w:rPr>
+          <w:t>https://spring.io/guides/gs/testing-web/</w:t>
+        </w:r>
+      </w:hyperlink>
+      <w:r>
+        <w:rPr>
+          <w:iCs/>
+        </w:rPr>
+        <w:t xml:space="preserve"> </w:t>
+      </w:r>
     </w:p>
     <w:p>
       <w:pPr>
@@ -1181,14 +1524,25 @@
           <w:szCs w:val="24"/>
         </w:rPr>
       </w:pPr>
-      <w:r>
-        <w:rPr>
-          <w:rFonts w:ascii="Times New Roman" w:eastAsia="Times New Roman" w:hAnsi="Times New Roman" w:cs="Times New Roman"/>
-          <w:iCs/>
-          <w:sz w:val="24"/>
-          <w:szCs w:val="24"/>
-        </w:rPr>
-        <w:t xml:space="preserve">Also can be assigned as a department head from the upload template. </w:t>
+      <w:proofErr w:type="gramStart"/>
+      <w:r>
+        <w:rPr>
+          <w:rFonts w:ascii="Times New Roman" w:eastAsia="Times New Roman" w:hAnsi="Times New Roman" w:cs="Times New Roman"/>
+          <w:iCs/>
+          <w:sz w:val="24"/>
+          <w:szCs w:val="24"/>
+        </w:rPr>
+        <w:t>Also</w:t>
+      </w:r>
+      <w:proofErr w:type="gramEnd"/>
+      <w:r>
+        <w:rPr>
+          <w:rFonts w:ascii="Times New Roman" w:eastAsia="Times New Roman" w:hAnsi="Times New Roman" w:cs="Times New Roman"/>
+          <w:iCs/>
+          <w:sz w:val="24"/>
+          <w:szCs w:val="24"/>
+        </w:rPr>
+        <w:t xml:space="preserve"> can be assigned as a department head from the upload template. </w:t>
       </w:r>
     </w:p>
     <w:p>
@@ -1256,7 +1610,27 @@
           <w:sz w:val="24"/>
           <w:szCs w:val="24"/>
         </w:rPr>
-        <w:t xml:space="preserve"> departments that are present in the group. I.E. a list of all the different departments the members in that group belong to. </w:t>
+        <w:t xml:space="preserve"> departments that are present in the group. </w:t>
+      </w:r>
+      <w:proofErr w:type="gramStart"/>
+      <w:r>
+        <w:rPr>
+          <w:rFonts w:ascii="Times New Roman" w:eastAsia="Times New Roman" w:hAnsi="Times New Roman" w:cs="Times New Roman"/>
+          <w:iCs/>
+          <w:sz w:val="24"/>
+          <w:szCs w:val="24"/>
+        </w:rPr>
+        <w:t>I.E.</w:t>
+      </w:r>
+      <w:proofErr w:type="gramEnd"/>
+      <w:r>
+        <w:rPr>
+          <w:rFonts w:ascii="Times New Roman" w:eastAsia="Times New Roman" w:hAnsi="Times New Roman" w:cs="Times New Roman"/>
+          <w:iCs/>
+          <w:sz w:val="24"/>
+          <w:szCs w:val="24"/>
+        </w:rPr>
+        <w:t xml:space="preserve"> a list of all the different departments the members in that group belong to. </w:t>
       </w:r>
     </w:p>
     <w:p>
@@ -1352,7 +1726,31 @@
           <w:sz w:val="24"/>
           <w:szCs w:val="24"/>
         </w:rPr>
-        <w:t xml:space="preserve">Unit testing </w:t>
+        <w:t>Unit testing</w:t>
+      </w:r>
+    </w:p>
+    <w:p>
+      <w:pPr>
+        <w:pStyle w:val="ListParagraph"/>
+        <w:numPr>
+          <w:ilvl w:val="1"/>
+          <w:numId w:val="1"/>
+        </w:numPr>
+        <w:rPr>
+          <w:rFonts w:ascii="Times New Roman" w:eastAsia="Times New Roman" w:hAnsi="Times New Roman" w:cs="Times New Roman"/>
+          <w:iCs/>
+          <w:sz w:val="24"/>
+          <w:szCs w:val="24"/>
+        </w:rPr>
+      </w:pPr>
+      <w:r>
+        <w:rPr>
+          <w:rFonts w:ascii="Times New Roman" w:eastAsia="Times New Roman" w:hAnsi="Times New Roman" w:cs="Times New Roman"/>
+          <w:iCs/>
+          <w:sz w:val="24"/>
+          <w:szCs w:val="24"/>
+        </w:rPr>
+        <w:t>Number of tests from previous group total &lt;10</w:t>
       </w:r>
     </w:p>
     <w:p>

</xml_diff>